<commit_message>
solve problem 4.1 part 1
</commit_message>
<xml_diff>
--- a/4.1/2 Undirected Graph Data Type.docx
+++ b/4.1/2 Undirected Graph Data Type.docx
@@ -7,6 +7,9 @@
         <w:pStyle w:val="IntenseQuote"/>
       </w:pPr>
       <w:r>
+        <w:t xml:space="preserve">2 </w:t>
+      </w:r>
+      <w:r>
         <w:t>Und</w:t>
       </w:r>
       <w:r>
@@ -15,6 +18,9 @@
     </w:p>
     <w:p>
       <w:r>
+        <w:rPr>
+          <w:noProof/>
+        </w:rPr>
         <w:drawing>
           <wp:inline distT="0" distB="0" distL="0" distR="0" wp14:anchorId="379E1DA7" wp14:editId="2106F3E8">
             <wp:extent cx="3927837" cy="1605963"/>
@@ -79,13 +85,7 @@
         <w:t xml:space="preserve">. </w:t>
       </w:r>
       <w:r>
-        <w:t>An adjacency matrix, where we maintain</w:t>
-      </w:r>
-      <w:r>
-        <w:t xml:space="preserve"> </w:t>
-      </w:r>
-      <w:r>
-        <w:t xml:space="preserve">a V-by-V </w:t>
+        <w:t xml:space="preserve">An adjacency matrix, where we maintain a V-by-V </w:t>
       </w:r>
       <w:proofErr w:type="spellStart"/>
       <w:r>
@@ -93,34 +93,7 @@
       </w:r>
       <w:proofErr w:type="spellEnd"/>
       <w:r>
-        <w:t xml:space="preserve"> array, with the</w:t>
-      </w:r>
-      <w:r>
-        <w:t xml:space="preserve"> </w:t>
-      </w:r>
-      <w:r>
-        <w:t>entry in row v and column w defined</w:t>
-      </w:r>
-      <w:r>
-        <w:t xml:space="preserve"> </w:t>
-      </w:r>
-      <w:r>
-        <w:t>to be true if there is an edge adjacent</w:t>
-      </w:r>
-      <w:r>
-        <w:t xml:space="preserve"> </w:t>
-      </w:r>
-      <w:r>
-        <w:t>to both vertex v and vertex w in the</w:t>
-      </w:r>
-      <w:r>
-        <w:t xml:space="preserve"> </w:t>
-      </w:r>
-      <w:r>
-        <w:t>graph, and to be false otherwise.</w:t>
-      </w:r>
-      <w:r>
-        <w:t xml:space="preserve"> </w:t>
+        <w:t xml:space="preserve"> array, with the entry in row v and column w defined to be true if there is an edge adjacent to both vertex v and vertex w in the graph, and to be false otherwise. </w:t>
       </w:r>
       <w:r>
         <w:rPr>
@@ -306,6 +279,7 @@
       </w:pPr>
       <w:r>
         <w:rPr>
+          <w:noProof/>
           <w:color w:val="000000" w:themeColor="text1"/>
         </w:rPr>
         <w:drawing>
@@ -412,6 +386,7 @@
       </w:pPr>
       <w:r>
         <w:rPr>
+          <w:noProof/>
           <w:color w:val="000000" w:themeColor="text1"/>
         </w:rPr>
         <w:drawing>
@@ -511,6 +486,9 @@
     </w:p>
     <w:p>
       <w:r>
+        <w:rPr>
+          <w:noProof/>
+        </w:rPr>
         <w:drawing>
           <wp:inline distT="0" distB="0" distL="0" distR="0" wp14:anchorId="6DCDADF6" wp14:editId="10E67A0D">
             <wp:extent cx="4233903" cy="1002577"/>

</xml_diff>